<commit_message>
selese revisi november Q1
</commit_message>
<xml_diff>
--- a/Draf bimbingan/draft bimbingan flowchart 2 (November Q2).docx
+++ b/Draf bimbingan/draft bimbingan flowchart 2 (November Q2).docx
@@ -116,7 +116,7 @@
           <w:noProof/>
         </w:rPr>
         <w:drawing>
-          <wp:inline distT="0" distB="0" distL="0" distR="0" wp14:anchorId="144AA1CE" wp14:editId="4A1637BD">
+          <wp:inline distT="0" distB="0" distL="0" distR="0" wp14:anchorId="144AA1CE" wp14:editId="71E2BD58">
             <wp:extent cx="4347445" cy="5400000"/>
             <wp:effectExtent l="0" t="0" r="0" b="0"/>
             <wp:docPr id="1775990634" name="Picture 1"/>
@@ -228,6 +228,12 @@
         </w:rPr>
         <w:t>Preprocessing: ringan hanya cleaning struktural, menghapus semua tag dengan @</w:t>
       </w:r>
+      <w:r>
+        <w:rPr>
+          <w:rFonts w:ascii="Times New Roman" w:hAnsi="Times New Roman" w:cs="Times New Roman"/>
+        </w:rPr>
+        <w:t>, dll</w:t>
+      </w:r>
     </w:p>
     <w:p>
       <w:pPr>
@@ -384,7 +390,7 @@
         <w:rPr>
           <w:rFonts w:ascii="Times New Roman" w:hAnsi="Times New Roman" w:cs="Times New Roman"/>
         </w:rPr>
-        <w:t>Kontras Positif (Pujian Terselubung/Sindiran Halus)</w:t>
+        <w:t>Kontras positif (pujian terselubung/sindiran halus)</w:t>
       </w:r>
     </w:p>
     <w:p>
@@ -424,7 +430,7 @@
         <w:rPr>
           <w:rFonts w:ascii="Times New Roman" w:hAnsi="Times New Roman" w:cs="Times New Roman"/>
         </w:rPr>
-        <w:t>Kritik Murni &amp; Ketidaksetujuan</w:t>
+        <w:t>Kritik murni &amp; ketidaksetujuan</w:t>
       </w:r>
     </w:p>
     <w:p>
@@ -444,7 +450,7 @@
         <w:rPr>
           <w:rFonts w:ascii="Times New Roman" w:hAnsi="Times New Roman" w:cs="Times New Roman"/>
         </w:rPr>
-        <w:t>Penilaian Kinerja Buruk</w:t>
+        <w:t>Penilaian kinerja buruk</w:t>
       </w:r>
     </w:p>
     <w:p>
@@ -464,7 +470,7 @@
         <w:rPr>
           <w:rFonts w:ascii="Times New Roman" w:hAnsi="Times New Roman" w:cs="Times New Roman"/>
         </w:rPr>
-        <w:t>Pernyataan Kekhawatiran/Skeptisisme</w:t>
+        <w:t>Pernyataan kekhawatiran/skeptisisme</w:t>
       </w:r>
     </w:p>
     <w:p>
@@ -528,7 +534,7 @@
         <w:rPr>
           <w:rFonts w:ascii="Times New Roman" w:hAnsi="Times New Roman" w:cs="Times New Roman"/>
         </w:rPr>
-        <w:t>Kontras Negatif (Kritik Terselubung/Sindiran Halus)</w:t>
+        <w:t>Kontras negatif (kritik terselubung/sindiran halus)</w:t>
       </w:r>
     </w:p>
     <w:p>
@@ -588,7 +594,7 @@
         <w:rPr>
           <w:rFonts w:ascii="Times New Roman" w:hAnsi="Times New Roman" w:cs="Times New Roman"/>
         </w:rPr>
-        <w:t>Pertanyaan/Informasi Umum</w:t>
+        <w:t>Pertanyaan/informasi umum</w:t>
       </w:r>
     </w:p>
     <w:p>
@@ -608,7 +614,7 @@
         <w:rPr>
           <w:rFonts w:ascii="Times New Roman" w:hAnsi="Times New Roman" w:cs="Times New Roman"/>
         </w:rPr>
-        <w:t>Pembagian/Berbagi</w:t>
+        <w:t>Pembagian/berbagi</w:t>
       </w:r>
     </w:p>
     <w:p>
@@ -636,7 +642,7 @@
           <w:i/>
           <w:iCs/>
         </w:rPr>
-        <w:t>Mixed Sentiment</w:t>
+        <w:t>mixed sentiment</w:t>
       </w:r>
       <w:r>
         <w:rPr>
@@ -947,9 +953,19 @@
     </w:p>
     <w:p>
       <w:pPr>
+        <w:spacing w:line="360" w:lineRule="auto"/>
+        <w:jc w:val="both"/>
+        <w:rPr>
+          <w:rFonts w:ascii="Times New Roman" w:hAnsi="Times New Roman" w:cs="Times New Roman"/>
+        </w:rPr>
+      </w:pPr>
+    </w:p>
+    <w:p>
+      <w:pPr>
         <w:pStyle w:val="Heading1"/>
       </w:pPr>
       <w:r>
+        <w:lastRenderedPageBreak/>
         <w:t>Analisis Sentimen</w:t>
       </w:r>
     </w:p>
@@ -970,7 +986,6 @@
         <w:rPr>
           <w:rFonts w:ascii="Times New Roman" w:hAnsi="Times New Roman" w:cs="Times New Roman"/>
         </w:rPr>
-        <w:lastRenderedPageBreak/>
         <w:t>Analisis deskriptif temporal &amp; laju perubahan</w:t>
       </w:r>
       <w:r>
@@ -999,6 +1014,112 @@
         </w:rPr>
         <w:t>Analisis distribusi dan kata dominan sentimen</w:t>
       </w:r>
+      <w:r>
+        <w:rPr>
+          <w:rFonts w:ascii="Times New Roman" w:hAnsi="Times New Roman" w:cs="Times New Roman"/>
+        </w:rPr>
+        <w:t>:</w:t>
+      </w:r>
+    </w:p>
+    <w:p>
+      <w:pPr>
+        <w:pStyle w:val="ListParagraph"/>
+        <w:numPr>
+          <w:ilvl w:val="2"/>
+          <w:numId w:val="19"/>
+        </w:numPr>
+        <w:spacing w:line="360" w:lineRule="auto"/>
+        <w:jc w:val="both"/>
+        <w:rPr>
+          <w:rFonts w:ascii="Times New Roman" w:hAnsi="Times New Roman" w:cs="Times New Roman"/>
+        </w:rPr>
+      </w:pPr>
+      <w:r>
+        <w:rPr>
+          <w:rFonts w:ascii="Times New Roman" w:hAnsi="Times New Roman" w:cs="Times New Roman"/>
+        </w:rPr>
+        <w:t>Melihat banyaknya kelas positif, negatif, dan netral</w:t>
+      </w:r>
+    </w:p>
+    <w:p>
+      <w:pPr>
+        <w:pStyle w:val="ListParagraph"/>
+        <w:numPr>
+          <w:ilvl w:val="2"/>
+          <w:numId w:val="19"/>
+        </w:numPr>
+        <w:spacing w:line="360" w:lineRule="auto"/>
+        <w:jc w:val="both"/>
+        <w:rPr>
+          <w:rFonts w:ascii="Times New Roman" w:hAnsi="Times New Roman" w:cs="Times New Roman"/>
+        </w:rPr>
+      </w:pPr>
+      <w:r>
+        <w:rPr>
+          <w:rFonts w:ascii="Times New Roman" w:hAnsi="Times New Roman" w:cs="Times New Roman"/>
+        </w:rPr>
+        <w:t>Melihat kata dominan tiap kelas</w:t>
+      </w:r>
+    </w:p>
+    <w:p>
+      <w:pPr>
+        <w:pStyle w:val="ListParagraph"/>
+        <w:numPr>
+          <w:ilvl w:val="1"/>
+          <w:numId w:val="19"/>
+        </w:numPr>
+        <w:spacing w:line="360" w:lineRule="auto"/>
+        <w:jc w:val="both"/>
+        <w:rPr>
+          <w:rFonts w:ascii="Times New Roman" w:hAnsi="Times New Roman" w:cs="Times New Roman"/>
+        </w:rPr>
+      </w:pPr>
+      <w:r>
+        <w:rPr>
+          <w:rFonts w:ascii="Times New Roman" w:hAnsi="Times New Roman" w:cs="Times New Roman"/>
+        </w:rPr>
+        <w:t>Analisis tren sentimen dan korelasi peristiwa</w:t>
+      </w:r>
+    </w:p>
+    <w:p>
+      <w:pPr>
+        <w:pStyle w:val="ListParagraph"/>
+        <w:numPr>
+          <w:ilvl w:val="2"/>
+          <w:numId w:val="19"/>
+        </w:numPr>
+        <w:spacing w:line="360" w:lineRule="auto"/>
+        <w:jc w:val="both"/>
+        <w:rPr>
+          <w:rFonts w:ascii="Times New Roman" w:hAnsi="Times New Roman" w:cs="Times New Roman"/>
+        </w:rPr>
+      </w:pPr>
+      <w:r>
+        <w:rPr>
+          <w:rFonts w:ascii="Times New Roman" w:hAnsi="Times New Roman" w:cs="Times New Roman"/>
+        </w:rPr>
+        <w:t>Membuat grafik perbandingan tiap kelas secara temporal</w:t>
+      </w:r>
+    </w:p>
+    <w:p>
+      <w:pPr>
+        <w:pStyle w:val="ListParagraph"/>
+        <w:numPr>
+          <w:ilvl w:val="2"/>
+          <w:numId w:val="19"/>
+        </w:numPr>
+        <w:spacing w:line="360" w:lineRule="auto"/>
+        <w:jc w:val="both"/>
+        <w:rPr>
+          <w:rFonts w:ascii="Times New Roman" w:hAnsi="Times New Roman" w:cs="Times New Roman"/>
+        </w:rPr>
+      </w:pPr>
+      <w:r>
+        <w:rPr>
+          <w:rFonts w:ascii="Times New Roman" w:hAnsi="Times New Roman" w:cs="Times New Roman"/>
+        </w:rPr>
+        <w:t>Mencari korelasi antara perubahan drastis pada grafik dengan kejadian nyata</w:t>
+      </w:r>
     </w:p>
     <w:p>
       <w:pPr>
@@ -1020,6 +1141,706 @@
         <w:t>Analisis tematik sentimen</w:t>
       </w:r>
     </w:p>
+    <w:p>
+      <w:pPr>
+        <w:pStyle w:val="ListParagraph"/>
+        <w:numPr>
+          <w:ilvl w:val="1"/>
+          <w:numId w:val="19"/>
+        </w:numPr>
+        <w:spacing w:line="360" w:lineRule="auto"/>
+        <w:jc w:val="both"/>
+        <w:rPr>
+          <w:rFonts w:ascii="Times New Roman" w:hAnsi="Times New Roman" w:cs="Times New Roman"/>
+        </w:rPr>
+      </w:pPr>
+      <w:r>
+        <w:rPr>
+          <w:rFonts w:ascii="Times New Roman" w:hAnsi="Times New Roman" w:cs="Times New Roman"/>
+          <w:i/>
+          <w:iCs/>
+        </w:rPr>
+        <w:t xml:space="preserve">Topic </w:t>
+      </w:r>
+      <w:r>
+        <w:rPr>
+          <w:rFonts w:ascii="Times New Roman" w:hAnsi="Times New Roman" w:cs="Times New Roman"/>
+          <w:i/>
+          <w:iCs/>
+        </w:rPr>
+        <w:t>m</w:t>
+      </w:r>
+      <w:r>
+        <w:rPr>
+          <w:rFonts w:ascii="Times New Roman" w:hAnsi="Times New Roman" w:cs="Times New Roman"/>
+          <w:i/>
+          <w:iCs/>
+        </w:rPr>
+        <w:t>odelling</w:t>
+      </w:r>
+      <w:r>
+        <w:rPr>
+          <w:rFonts w:ascii="Times New Roman" w:hAnsi="Times New Roman" w:cs="Times New Roman"/>
+        </w:rPr>
+        <w:t>:</w:t>
+      </w:r>
+      <w:r>
+        <w:rPr>
+          <w:rFonts w:ascii="Times New Roman" w:hAnsi="Times New Roman" w:cs="Times New Roman"/>
+        </w:rPr>
+        <w:t xml:space="preserve"> </w:t>
+      </w:r>
+      <w:r>
+        <w:rPr>
+          <w:rFonts w:ascii="Times New Roman" w:hAnsi="Times New Roman" w:cs="Times New Roman"/>
+        </w:rPr>
+        <w:t xml:space="preserve">menggunakan BERTopic untuk mengetahui topik yang dibicarakan pada </w:t>
+      </w:r>
+      <w:r>
+        <w:rPr>
+          <w:rFonts w:ascii="Times New Roman" w:hAnsi="Times New Roman" w:cs="Times New Roman"/>
+        </w:rPr>
+        <w:t>kelas positif dan negatif</w:t>
+      </w:r>
+    </w:p>
+    <w:p>
+      <w:pPr>
+        <w:pStyle w:val="ListParagraph"/>
+        <w:numPr>
+          <w:ilvl w:val="0"/>
+          <w:numId w:val="19"/>
+        </w:numPr>
+        <w:spacing w:line="360" w:lineRule="auto"/>
+        <w:jc w:val="both"/>
+        <w:rPr>
+          <w:rFonts w:ascii="Times New Roman" w:hAnsi="Times New Roman" w:cs="Times New Roman"/>
+        </w:rPr>
+      </w:pPr>
+      <w:r>
+        <w:rPr>
+          <w:rFonts w:ascii="Times New Roman" w:hAnsi="Times New Roman" w:cs="Times New Roman"/>
+        </w:rPr>
+        <w:t xml:space="preserve">Interpretasi: </w:t>
+      </w:r>
+      <w:r>
+        <w:rPr>
+          <w:rFonts w:ascii="Times New Roman" w:hAnsi="Times New Roman" w:cs="Times New Roman"/>
+        </w:rPr>
+        <w:t>menafsirkan hasil analisis sentimen</w:t>
+      </w:r>
+    </w:p>
+    <w:p>
+      <w:pPr>
+        <w:pStyle w:val="Heading1"/>
+      </w:pPr>
+      <w:r>
+        <w:t>Tinjauan Pustaka</w:t>
+      </w:r>
+    </w:p>
+    <w:tbl>
+      <w:tblPr>
+        <w:tblStyle w:val="TableGrid"/>
+        <w:tblW w:w="0" w:type="auto"/>
+        <w:tblBorders>
+          <w:left w:val="none" w:sz="0" w:space="0" w:color="auto"/>
+          <w:right w:val="none" w:sz="0" w:space="0" w:color="auto"/>
+          <w:insideV w:val="none" w:sz="0" w:space="0" w:color="auto"/>
+        </w:tblBorders>
+        <w:tblLook w:val="04A0" w:firstRow="1" w:lastRow="0" w:firstColumn="1" w:lastColumn="0" w:noHBand="0" w:noVBand="1"/>
+      </w:tblPr>
+      <w:tblGrid>
+        <w:gridCol w:w="2101"/>
+        <w:gridCol w:w="1506"/>
+        <w:gridCol w:w="1863"/>
+        <w:gridCol w:w="1523"/>
+        <w:gridCol w:w="2036"/>
+      </w:tblGrid>
+      <w:tr>
+        <w:tc>
+          <w:tcPr>
+            <w:tcW w:w="0" w:type="auto"/>
+            <w:vAlign w:val="center"/>
+          </w:tcPr>
+          <w:p>
+            <w:pPr>
+              <w:rPr>
+                <w:rFonts w:ascii="Times New Roman" w:hAnsi="Times New Roman" w:cs="Times New Roman"/>
+                <w:b/>
+                <w:bCs/>
+                <w:sz w:val="19"/>
+                <w:szCs w:val="19"/>
+              </w:rPr>
+            </w:pPr>
+            <w:r>
+              <w:rPr>
+                <w:rFonts w:ascii="Times New Roman" w:hAnsi="Times New Roman" w:cs="Times New Roman"/>
+                <w:b/>
+                <w:bCs/>
+                <w:sz w:val="19"/>
+                <w:szCs w:val="19"/>
+              </w:rPr>
+              <w:t>Judul Penelitian</w:t>
+            </w:r>
+          </w:p>
+        </w:tc>
+        <w:tc>
+          <w:tcPr>
+            <w:tcW w:w="0" w:type="auto"/>
+            <w:vAlign w:val="center"/>
+          </w:tcPr>
+          <w:p>
+            <w:pPr>
+              <w:rPr>
+                <w:rFonts w:ascii="Times New Roman" w:hAnsi="Times New Roman" w:cs="Times New Roman"/>
+                <w:b/>
+                <w:bCs/>
+                <w:sz w:val="19"/>
+                <w:szCs w:val="19"/>
+              </w:rPr>
+            </w:pPr>
+            <w:r>
+              <w:rPr>
+                <w:rFonts w:ascii="Times New Roman" w:hAnsi="Times New Roman" w:cs="Times New Roman"/>
+                <w:b/>
+                <w:bCs/>
+                <w:sz w:val="19"/>
+                <w:szCs w:val="19"/>
+              </w:rPr>
+              <w:t>Metode</w:t>
+            </w:r>
+          </w:p>
+        </w:tc>
+        <w:tc>
+          <w:tcPr>
+            <w:tcW w:w="0" w:type="auto"/>
+            <w:vAlign w:val="center"/>
+          </w:tcPr>
+          <w:p>
+            <w:pPr>
+              <w:rPr>
+                <w:rFonts w:ascii="Times New Roman" w:hAnsi="Times New Roman" w:cs="Times New Roman"/>
+                <w:b/>
+                <w:bCs/>
+                <w:sz w:val="19"/>
+                <w:szCs w:val="19"/>
+              </w:rPr>
+            </w:pPr>
+            <w:r>
+              <w:rPr>
+                <w:rFonts w:ascii="Times New Roman" w:hAnsi="Times New Roman" w:cs="Times New Roman"/>
+                <w:b/>
+                <w:bCs/>
+                <w:sz w:val="19"/>
+                <w:szCs w:val="19"/>
+              </w:rPr>
+              <w:t>Objek Penelitian</w:t>
+            </w:r>
+          </w:p>
+        </w:tc>
+        <w:tc>
+          <w:tcPr>
+            <w:tcW w:w="0" w:type="auto"/>
+            <w:vAlign w:val="center"/>
+          </w:tcPr>
+          <w:p>
+            <w:pPr>
+              <w:rPr>
+                <w:rFonts w:ascii="Times New Roman" w:hAnsi="Times New Roman" w:cs="Times New Roman"/>
+                <w:b/>
+                <w:bCs/>
+                <w:sz w:val="19"/>
+                <w:szCs w:val="19"/>
+              </w:rPr>
+            </w:pPr>
+            <w:r>
+              <w:rPr>
+                <w:rFonts w:ascii="Times New Roman" w:hAnsi="Times New Roman" w:cs="Times New Roman"/>
+                <w:b/>
+                <w:bCs/>
+                <w:sz w:val="19"/>
+                <w:szCs w:val="19"/>
+              </w:rPr>
+              <w:t>Sumber &amp; Jumlah Data</w:t>
+            </w:r>
+          </w:p>
+        </w:tc>
+        <w:tc>
+          <w:tcPr>
+            <w:tcW w:w="0" w:type="auto"/>
+            <w:vAlign w:val="center"/>
+          </w:tcPr>
+          <w:p>
+            <w:pPr>
+              <w:rPr>
+                <w:rFonts w:ascii="Times New Roman" w:hAnsi="Times New Roman" w:cs="Times New Roman"/>
+                <w:b/>
+                <w:bCs/>
+                <w:sz w:val="19"/>
+                <w:szCs w:val="19"/>
+              </w:rPr>
+            </w:pPr>
+            <w:r>
+              <w:rPr>
+                <w:rFonts w:ascii="Times New Roman" w:hAnsi="Times New Roman" w:cs="Times New Roman"/>
+                <w:b/>
+                <w:bCs/>
+                <w:sz w:val="19"/>
+                <w:szCs w:val="19"/>
+              </w:rPr>
+              <w:t>Hasil Utama / Temuan</w:t>
+            </w:r>
+          </w:p>
+        </w:tc>
+      </w:tr>
+      <w:tr>
+        <w:tc>
+          <w:tcPr>
+            <w:tcW w:w="0" w:type="auto"/>
+          </w:tcPr>
+          <w:p>
+            <w:pPr>
+              <w:rPr>
+                <w:rFonts w:ascii="Times New Roman" w:hAnsi="Times New Roman" w:cs="Times New Roman"/>
+                <w:sz w:val="19"/>
+                <w:szCs w:val="19"/>
+              </w:rPr>
+            </w:pPr>
+            <w:r>
+              <w:rPr>
+                <w:rFonts w:ascii="Times New Roman" w:hAnsi="Times New Roman" w:cs="Times New Roman"/>
+                <w:sz w:val="19"/>
+                <w:szCs w:val="19"/>
+              </w:rPr>
+              <w:t>Kebijakan Ekstrakurikuler Pramuka: Analisis Sentimen di Instagram &amp; TikTok dengan Metode Naïve Bayes Classifier (Mujahidil Mustaqim, 2024)</w:t>
+            </w:r>
+          </w:p>
+        </w:tc>
+        <w:tc>
+          <w:tcPr>
+            <w:tcW w:w="0" w:type="auto"/>
+          </w:tcPr>
+          <w:p>
+            <w:pPr>
+              <w:rPr>
+                <w:rFonts w:ascii="Times New Roman" w:hAnsi="Times New Roman" w:cs="Times New Roman"/>
+                <w:sz w:val="19"/>
+                <w:szCs w:val="19"/>
+              </w:rPr>
+            </w:pPr>
+            <w:r>
+              <w:rPr>
+                <w:rFonts w:ascii="Times New Roman" w:hAnsi="Times New Roman" w:cs="Times New Roman"/>
+                <w:sz w:val="19"/>
+                <w:szCs w:val="19"/>
+              </w:rPr>
+              <w:t>Naïve Bayes Classifier (NBC), NVivo</w:t>
+            </w:r>
+          </w:p>
+        </w:tc>
+        <w:tc>
+          <w:tcPr>
+            <w:tcW w:w="0" w:type="auto"/>
+          </w:tcPr>
+          <w:p>
+            <w:pPr>
+              <w:rPr>
+                <w:rFonts w:ascii="Times New Roman" w:hAnsi="Times New Roman" w:cs="Times New Roman"/>
+                <w:sz w:val="19"/>
+                <w:szCs w:val="19"/>
+              </w:rPr>
+            </w:pPr>
+            <w:r>
+              <w:rPr>
+                <w:rFonts w:ascii="Times New Roman" w:hAnsi="Times New Roman" w:cs="Times New Roman"/>
+                <w:sz w:val="19"/>
+                <w:szCs w:val="19"/>
+              </w:rPr>
+              <w:t>Respons masyarakat terhadap kebijakan Permendikbud No. 12 Tahun 2024 tentang ekstrakurikuler Pramuka</w:t>
+            </w:r>
+          </w:p>
+        </w:tc>
+        <w:tc>
+          <w:tcPr>
+            <w:tcW w:w="0" w:type="auto"/>
+          </w:tcPr>
+          <w:p>
+            <w:pPr>
+              <w:rPr>
+                <w:rFonts w:ascii="Times New Roman" w:hAnsi="Times New Roman" w:cs="Times New Roman"/>
+                <w:sz w:val="19"/>
+                <w:szCs w:val="19"/>
+              </w:rPr>
+            </w:pPr>
+            <w:r>
+              <w:rPr>
+                <w:rFonts w:ascii="Times New Roman" w:hAnsi="Times New Roman" w:cs="Times New Roman"/>
+                <w:sz w:val="19"/>
+                <w:szCs w:val="19"/>
+              </w:rPr>
+              <w:t>1000 responden (500 Instagram, 500 TikTok)</w:t>
+            </w:r>
+          </w:p>
+        </w:tc>
+        <w:tc>
+          <w:tcPr>
+            <w:tcW w:w="0" w:type="auto"/>
+          </w:tcPr>
+          <w:p>
+            <w:pPr>
+              <w:rPr>
+                <w:rFonts w:ascii="Times New Roman" w:hAnsi="Times New Roman" w:cs="Times New Roman"/>
+                <w:sz w:val="19"/>
+                <w:szCs w:val="19"/>
+              </w:rPr>
+            </w:pPr>
+            <w:r>
+              <w:rPr>
+                <w:rFonts w:ascii="Times New Roman" w:hAnsi="Times New Roman" w:cs="Times New Roman"/>
+                <w:sz w:val="19"/>
+                <w:szCs w:val="19"/>
+              </w:rPr>
+              <w:t>73% komentar Instagram negatif dan 94% komentar TikTok negatif; emosi dominan: marah (49% IG, 67% TikTok)</w:t>
+            </w:r>
+          </w:p>
+        </w:tc>
+      </w:tr>
+      <w:tr>
+        <w:tc>
+          <w:tcPr>
+            <w:tcW w:w="0" w:type="auto"/>
+          </w:tcPr>
+          <w:p>
+            <w:pPr>
+              <w:rPr>
+                <w:rFonts w:ascii="Times New Roman" w:hAnsi="Times New Roman" w:cs="Times New Roman"/>
+                <w:sz w:val="19"/>
+                <w:szCs w:val="19"/>
+              </w:rPr>
+            </w:pPr>
+            <w:r>
+              <w:rPr>
+                <w:rFonts w:ascii="Times New Roman" w:hAnsi="Times New Roman" w:cs="Times New Roman"/>
+                <w:sz w:val="19"/>
+                <w:szCs w:val="19"/>
+              </w:rPr>
+              <w:t>Sentiment Analysis of TikTok User Comments on QRIS Adoption in Indonesia Using IndoBERT (Edi Supriyadi &amp; Putra Nurhuda Makatita, 2025)</w:t>
+            </w:r>
+          </w:p>
+        </w:tc>
+        <w:tc>
+          <w:tcPr>
+            <w:tcW w:w="0" w:type="auto"/>
+          </w:tcPr>
+          <w:p>
+            <w:pPr>
+              <w:rPr>
+                <w:rFonts w:ascii="Times New Roman" w:hAnsi="Times New Roman" w:cs="Times New Roman"/>
+                <w:sz w:val="19"/>
+                <w:szCs w:val="19"/>
+              </w:rPr>
+            </w:pPr>
+            <w:r>
+              <w:rPr>
+                <w:rFonts w:ascii="Times New Roman" w:hAnsi="Times New Roman" w:cs="Times New Roman"/>
+                <w:sz w:val="19"/>
+                <w:szCs w:val="19"/>
+              </w:rPr>
+              <w:t>IndoBERT (fine-tuned classifier)</w:t>
+            </w:r>
+          </w:p>
+        </w:tc>
+        <w:tc>
+          <w:tcPr>
+            <w:tcW w:w="0" w:type="auto"/>
+          </w:tcPr>
+          <w:p>
+            <w:pPr>
+              <w:rPr>
+                <w:rFonts w:ascii="Times New Roman" w:hAnsi="Times New Roman" w:cs="Times New Roman"/>
+                <w:sz w:val="19"/>
+                <w:szCs w:val="19"/>
+              </w:rPr>
+            </w:pPr>
+            <w:r>
+              <w:rPr>
+                <w:rFonts w:ascii="Times New Roman" w:hAnsi="Times New Roman" w:cs="Times New Roman"/>
+                <w:sz w:val="19"/>
+                <w:szCs w:val="19"/>
+              </w:rPr>
+              <w:t>Sentimen publik terhadap adopsi QRIS di TikTok</w:t>
+            </w:r>
+          </w:p>
+        </w:tc>
+        <w:tc>
+          <w:tcPr>
+            <w:tcW w:w="0" w:type="auto"/>
+          </w:tcPr>
+          <w:p>
+            <w:pPr>
+              <w:rPr>
+                <w:rFonts w:ascii="Times New Roman" w:hAnsi="Times New Roman" w:cs="Times New Roman"/>
+                <w:sz w:val="19"/>
+                <w:szCs w:val="19"/>
+              </w:rPr>
+            </w:pPr>
+            <w:r>
+              <w:rPr>
+                <w:rFonts w:ascii="Times New Roman" w:hAnsi="Times New Roman" w:cs="Times New Roman"/>
+                <w:sz w:val="19"/>
+                <w:szCs w:val="19"/>
+              </w:rPr>
+              <w:t>1.128 komentar TikTok dari video QRIS</w:t>
+            </w:r>
+          </w:p>
+        </w:tc>
+        <w:tc>
+          <w:tcPr>
+            <w:tcW w:w="0" w:type="auto"/>
+          </w:tcPr>
+          <w:p>
+            <w:pPr>
+              <w:rPr>
+                <w:rFonts w:ascii="Times New Roman" w:hAnsi="Times New Roman" w:cs="Times New Roman"/>
+                <w:sz w:val="19"/>
+                <w:szCs w:val="19"/>
+              </w:rPr>
+            </w:pPr>
+            <w:r>
+              <w:rPr>
+                <w:rFonts w:ascii="Times New Roman" w:hAnsi="Times New Roman" w:cs="Times New Roman"/>
+                <w:sz w:val="19"/>
+                <w:szCs w:val="19"/>
+              </w:rPr>
+              <w:t>50.9% positif, 17.9% netral, 31.2% negatif; positif karena kemudahan &amp; penerimaan internasional, negatif karena error &amp; keamanan</w:t>
+            </w:r>
+          </w:p>
+        </w:tc>
+      </w:tr>
+      <w:tr>
+        <w:tc>
+          <w:tcPr>
+            <w:tcW w:w="0" w:type="auto"/>
+          </w:tcPr>
+          <w:p>
+            <w:pPr>
+              <w:rPr>
+                <w:rFonts w:ascii="Times New Roman" w:hAnsi="Times New Roman" w:cs="Times New Roman"/>
+                <w:sz w:val="19"/>
+                <w:szCs w:val="19"/>
+              </w:rPr>
+            </w:pPr>
+            <w:r>
+              <w:rPr>
+                <w:rFonts w:ascii="Times New Roman" w:hAnsi="Times New Roman" w:cs="Times New Roman"/>
+                <w:sz w:val="19"/>
+                <w:szCs w:val="19"/>
+              </w:rPr>
+              <w:t>Sentiment Analysis of Indonesian TikTok Review Using LSTM and IndoBERTweet Algorithm (Jerry C. Setiawan et al., 2023)</w:t>
+            </w:r>
+          </w:p>
+        </w:tc>
+        <w:tc>
+          <w:tcPr>
+            <w:tcW w:w="0" w:type="auto"/>
+          </w:tcPr>
+          <w:p>
+            <w:pPr>
+              <w:rPr>
+                <w:rFonts w:ascii="Times New Roman" w:hAnsi="Times New Roman" w:cs="Times New Roman"/>
+                <w:sz w:val="19"/>
+                <w:szCs w:val="19"/>
+              </w:rPr>
+            </w:pPr>
+            <w:r>
+              <w:rPr>
+                <w:rFonts w:ascii="Times New Roman" w:hAnsi="Times New Roman" w:cs="Times New Roman"/>
+                <w:sz w:val="19"/>
+                <w:szCs w:val="19"/>
+              </w:rPr>
+              <w:t>LSTM dan IndoBERTweet</w:t>
+            </w:r>
+          </w:p>
+        </w:tc>
+        <w:tc>
+          <w:tcPr>
+            <w:tcW w:w="0" w:type="auto"/>
+          </w:tcPr>
+          <w:p>
+            <w:pPr>
+              <w:rPr>
+                <w:rFonts w:ascii="Times New Roman" w:hAnsi="Times New Roman" w:cs="Times New Roman"/>
+                <w:sz w:val="19"/>
+                <w:szCs w:val="19"/>
+              </w:rPr>
+            </w:pPr>
+            <w:r>
+              <w:rPr>
+                <w:rFonts w:ascii="Times New Roman" w:hAnsi="Times New Roman" w:cs="Times New Roman"/>
+                <w:sz w:val="19"/>
+                <w:szCs w:val="19"/>
+              </w:rPr>
+              <w:t>Ulasan pengguna TikTok di Google Play Store</w:t>
+            </w:r>
+          </w:p>
+        </w:tc>
+        <w:tc>
+          <w:tcPr>
+            <w:tcW w:w="0" w:type="auto"/>
+          </w:tcPr>
+          <w:p>
+            <w:pPr>
+              <w:rPr>
+                <w:rFonts w:ascii="Times New Roman" w:hAnsi="Times New Roman" w:cs="Times New Roman"/>
+                <w:sz w:val="19"/>
+                <w:szCs w:val="19"/>
+              </w:rPr>
+            </w:pPr>
+            <w:r>
+              <w:rPr>
+                <w:rFonts w:ascii="Times New Roman" w:hAnsi="Times New Roman" w:cs="Times New Roman"/>
+                <w:sz w:val="19"/>
+                <w:szCs w:val="19"/>
+              </w:rPr>
+              <w:t>50.000 ulasan, 22.424 setelah preprocessing</w:t>
+            </w:r>
+          </w:p>
+        </w:tc>
+        <w:tc>
+          <w:tcPr>
+            <w:tcW w:w="0" w:type="auto"/>
+          </w:tcPr>
+          <w:p>
+            <w:pPr>
+              <w:rPr>
+                <w:rFonts w:ascii="Times New Roman" w:hAnsi="Times New Roman" w:cs="Times New Roman"/>
+                <w:sz w:val="19"/>
+                <w:szCs w:val="19"/>
+              </w:rPr>
+            </w:pPr>
+            <w:r>
+              <w:rPr>
+                <w:rFonts w:ascii="Times New Roman" w:hAnsi="Times New Roman" w:cs="Times New Roman"/>
+                <w:sz w:val="19"/>
+                <w:szCs w:val="19"/>
+              </w:rPr>
+              <w:t>IndoBERTweet akurasi 80%, LSTM 78%; IndoBERTweet lebih efektif karena pretrained di bahasa Indonesia informal</w:t>
+            </w:r>
+          </w:p>
+        </w:tc>
+      </w:tr>
+      <w:tr>
+        <w:tc>
+          <w:tcPr>
+            <w:tcW w:w="0" w:type="auto"/>
+          </w:tcPr>
+          <w:p>
+            <w:pPr>
+              <w:rPr>
+                <w:rFonts w:ascii="Times New Roman" w:hAnsi="Times New Roman" w:cs="Times New Roman"/>
+                <w:sz w:val="19"/>
+                <w:szCs w:val="19"/>
+              </w:rPr>
+            </w:pPr>
+            <w:r>
+              <w:rPr>
+                <w:rFonts w:ascii="Times New Roman" w:hAnsi="Times New Roman" w:cs="Times New Roman"/>
+                <w:sz w:val="19"/>
+                <w:szCs w:val="19"/>
+              </w:rPr>
+              <w:t>Analisis Sentimen terhadap Kinerja Menteri Keuangan Sri Mulyani di TikTok menggunakan Algoritma Naïve Bayes (dari file kedua)</w:t>
+            </w:r>
+          </w:p>
+        </w:tc>
+        <w:tc>
+          <w:tcPr>
+            <w:tcW w:w="0" w:type="auto"/>
+          </w:tcPr>
+          <w:p>
+            <w:pPr>
+              <w:rPr>
+                <w:rFonts w:ascii="Times New Roman" w:hAnsi="Times New Roman" w:cs="Times New Roman"/>
+                <w:sz w:val="19"/>
+                <w:szCs w:val="19"/>
+              </w:rPr>
+            </w:pPr>
+            <w:r>
+              <w:rPr>
+                <w:rFonts w:ascii="Times New Roman" w:hAnsi="Times New Roman" w:cs="Times New Roman"/>
+                <w:sz w:val="19"/>
+                <w:szCs w:val="19"/>
+              </w:rPr>
+              <w:t>Naïve Bayes</w:t>
+            </w:r>
+          </w:p>
+        </w:tc>
+        <w:tc>
+          <w:tcPr>
+            <w:tcW w:w="0" w:type="auto"/>
+          </w:tcPr>
+          <w:p>
+            <w:pPr>
+              <w:rPr>
+                <w:rFonts w:ascii="Times New Roman" w:hAnsi="Times New Roman" w:cs="Times New Roman"/>
+                <w:sz w:val="19"/>
+                <w:szCs w:val="19"/>
+              </w:rPr>
+            </w:pPr>
+            <w:r>
+              <w:rPr>
+                <w:rFonts w:ascii="Times New Roman" w:hAnsi="Times New Roman" w:cs="Times New Roman"/>
+                <w:sz w:val="19"/>
+                <w:szCs w:val="19"/>
+              </w:rPr>
+              <w:t>Komentar TikTok terhadap kinerja Menteri Keuangan</w:t>
+            </w:r>
+          </w:p>
+        </w:tc>
+        <w:tc>
+          <w:tcPr>
+            <w:tcW w:w="0" w:type="auto"/>
+          </w:tcPr>
+          <w:p>
+            <w:pPr>
+              <w:rPr>
+                <w:rFonts w:ascii="Times New Roman" w:hAnsi="Times New Roman" w:cs="Times New Roman"/>
+                <w:sz w:val="19"/>
+                <w:szCs w:val="19"/>
+              </w:rPr>
+            </w:pPr>
+            <w:r>
+              <w:rPr>
+                <w:rFonts w:ascii="Times New Roman" w:hAnsi="Times New Roman" w:cs="Times New Roman"/>
+                <w:sz w:val="19"/>
+                <w:szCs w:val="19"/>
+              </w:rPr>
+              <w:t>Jumlah data tidak disebutkan jelas (sekitar ratusan komentar)</w:t>
+            </w:r>
+          </w:p>
+        </w:tc>
+        <w:tc>
+          <w:tcPr>
+            <w:tcW w:w="0" w:type="auto"/>
+          </w:tcPr>
+          <w:p>
+            <w:pPr>
+              <w:rPr>
+                <w:rFonts w:ascii="Times New Roman" w:hAnsi="Times New Roman" w:cs="Times New Roman"/>
+                <w:sz w:val="19"/>
+                <w:szCs w:val="19"/>
+              </w:rPr>
+            </w:pPr>
+            <w:r>
+              <w:rPr>
+                <w:rFonts w:ascii="Times New Roman" w:hAnsi="Times New Roman" w:cs="Times New Roman"/>
+                <w:sz w:val="19"/>
+                <w:szCs w:val="19"/>
+              </w:rPr>
+              <w:t>Mayoritas komentar positif terhadap kinerja menteri; hasil validasi menunjukkan akurasi model cukup baik (tidak disebutkan angka pasti)</w:t>
+            </w:r>
+          </w:p>
+        </w:tc>
+      </w:tr>
+    </w:tbl>
     <w:p>
       <w:pPr>
         <w:spacing w:line="360" w:lineRule="auto"/>
@@ -2466,7 +3287,7 @@
   <w:abstractNum w:abstractNumId="14" w15:restartNumberingAfterBreak="0">
     <w:nsid w:val="7F02350F"/>
     <w:multiLevelType w:val="hybridMultilevel"/>
-    <w:tmpl w:val="791EF310"/>
+    <w:tmpl w:val="186AFA50"/>
     <w:lvl w:ilvl="0" w:tplc="0409000F">
       <w:start w:val="1"/>
       <w:numFmt w:val="decimal"/>
@@ -2485,13 +3306,13 @@
         <w:ind w:left="1440" w:hanging="360"/>
       </w:pPr>
     </w:lvl>
-    <w:lvl w:ilvl="2" w:tplc="0409001B" w:tentative="1">
-      <w:start w:val="1"/>
-      <w:numFmt w:val="lowerRoman"/>
-      <w:lvlText w:val="%3."/>
-      <w:lvlJc w:val="right"/>
-      <w:pPr>
-        <w:ind w:left="2160" w:hanging="180"/>
+    <w:lvl w:ilvl="2" w:tplc="04090011">
+      <w:start w:val="1"/>
+      <w:numFmt w:val="decimal"/>
+      <w:lvlText w:val="%3)"/>
+      <w:lvlJc w:val="left"/>
+      <w:pPr>
+        <w:ind w:left="2340" w:hanging="360"/>
       </w:pPr>
     </w:lvl>
     <w:lvl w:ilvl="3" w:tplc="0409000F" w:tentative="1">

</xml_diff>